<commit_message>
actualización word caso de uso costo total de ruta
</commit_message>
<xml_diff>
--- a/casos_de_uso_luis/clase_ruta/caso_uso_calcular_costo_ruta.docx
+++ b/casos_de_uso_luis/clase_ruta/caso_uso_calcular_costo_ruta.docx
@@ -252,6 +252,26 @@
           <w:szCs w:val="24"/>
           <w:lang w:eastAsia="es-ES"/>
         </w:rPr>
+        <w:t>Se incluye este caso de uso en la clase ruta porque el costo total de una ruta implica elementos logísticos y de planificación que creemos que están más ligados a la gestión de rutas que a la facturación en sí misma.</w:t>
+      </w:r>
+    </w:p>
+    <w:p>
+      <w:pPr>
+        <w:spacing w:before="100" w:beforeAutospacing="1" w:after="100" w:afterAutospacing="1" w:line="240" w:lineRule="auto"/>
+        <w:rPr>
+          <w:rFonts w:ascii="Arial" w:eastAsia="Times New Roman" w:hAnsi="Arial" w:cs="Arial"/>
+          <w:sz w:val="24"/>
+          <w:szCs w:val="24"/>
+          <w:lang w:eastAsia="es-ES"/>
+        </w:rPr>
+      </w:pPr>
+      <w:r>
+        <w:rPr>
+          <w:rFonts w:ascii="Arial" w:eastAsia="Times New Roman" w:hAnsi="Arial" w:cs="Arial"/>
+          <w:sz w:val="24"/>
+          <w:szCs w:val="24"/>
+          <w:lang w:eastAsia="es-ES"/>
+        </w:rPr>
         <w:t>@</w:t>
       </w:r>
       <w:proofErr w:type="spellStart"/>
@@ -633,6 +653,7 @@
           <w:szCs w:val="24"/>
           <w:lang w:eastAsia="es-ES"/>
         </w:rPr>
+        <w:lastRenderedPageBreak/>
         <w:t>}</w:t>
       </w:r>
     </w:p>
@@ -684,7 +705,6 @@
           <w:sz w:val="24"/>
           <w:szCs w:val="24"/>
         </w:rPr>
-        <w:lastRenderedPageBreak/>
         <w:t>CASO DE USO CALCULAR COSTO TOTAL DE RUTA</w:t>
       </w:r>
     </w:p>

</xml_diff>